<commit_message>
02) capstone: - correção e atualização da proposta de projeto final (DOCX e PDF)
</commit_message>
<xml_diff>
--- a/projects/capstone/SmartBackorders/Capstone_SmartBackorders_Proposta_de_ProjetoFinal.docx
+++ b/projects/capstone/SmartBackorders/Capstone_SmartBackorders_Proposta_de_ProjetoFinal.docx
@@ -277,8 +277,8 @@
           <w:szCs w:val="36"/>
           <w:lang w:eastAsia="pt-BR"/>
         </w:rPr>
-        <w:pict>
-          <v:rect id="_x0000_i1027" style="width:0;height:1.5pt" o:hralign="center" o:hrstd="t" o:hr="t" fillcolor="#a0a0a0" stroked="f"/>
+        <w:pict w14:anchorId="74A27AC9">
+          <v:rect id="_x0000_i1025" style="width:0;height:1.5pt" o:hralign="center" o:hrstd="t" o:hr="t" fillcolor="#a0a0a0" stroked="f"/>
         </w:pict>
       </w:r>
     </w:p>
@@ -333,19 +333,7 @@
           <w:szCs w:val="30"/>
           <w:lang w:eastAsia="pt-BR"/>
         </w:rPr>
-        <w:t>)</w:t>
-      </w:r>
-      <w:r>
-        <w:rPr>
-          <w:rFonts w:ascii="Trebuchet MS" w:eastAsia="Times New Roman" w:hAnsi="Trebuchet MS" w:cs="Segoe UI"/>
-          <w:b/>
-          <w:bCs/>
-          <w:color w:val="24292E"/>
-          <w:sz w:val="30"/>
-          <w:szCs w:val="30"/>
-          <w:lang w:eastAsia="pt-BR"/>
-        </w:rPr>
-        <w:t xml:space="preserve"> </w:t>
+        <w:t xml:space="preserve">) </w:t>
       </w:r>
     </w:p>
     <w:p>
@@ -599,17 +587,7 @@
           <w:szCs w:val="24"/>
           <w:lang w:eastAsia="pt-BR"/>
         </w:rPr>
-        <w:t xml:space="preserve">Falha de </w:t>
-      </w:r>
-      <w:r>
-        <w:rPr>
-          <w:rFonts w:ascii="Trebuchet MS" w:eastAsia="Times New Roman" w:hAnsi="Trebuchet MS" w:cs="Segoe UI"/>
-          <w:color w:val="24292E"/>
-          <w:sz w:val="24"/>
-          <w:szCs w:val="24"/>
-          <w:lang w:eastAsia="pt-BR"/>
-        </w:rPr>
-        <w:t>gestão</w:t>
+        <w:t>Falha de gestão</w:t>
       </w:r>
     </w:p>
     <w:p>
@@ -647,7 +625,19 @@
           <w:szCs w:val="24"/>
           <w:lang w:eastAsia="pt-BR"/>
         </w:rPr>
-        <w:t>alta de comunicação</w:t>
+        <w:t>alta de comun</w:t>
+      </w:r>
+      <w:bookmarkStart w:id="0" w:name="_GoBack"/>
+      <w:bookmarkEnd w:id="0"/>
+      <w:r>
+        <w:rPr>
+          <w:rFonts w:ascii="Trebuchet MS" w:eastAsia="Times New Roman" w:hAnsi="Trebuchet MS" w:cs="Segoe UI"/>
+          <w:color w:val="24292E"/>
+          <w:sz w:val="24"/>
+          <w:szCs w:val="24"/>
+          <w:lang w:eastAsia="pt-BR"/>
+        </w:rPr>
+        <w:t>icação</w:t>
       </w:r>
     </w:p>
     <w:p>
@@ -852,27 +842,7 @@
           <w:szCs w:val="24"/>
           <w:lang w:eastAsia="pt-BR"/>
         </w:rPr>
-        <w:t>[</w:t>
-      </w:r>
-      <w:r>
-        <w:rPr>
-          <w:rFonts w:ascii="Trebuchet MS" w:eastAsia="Times New Roman" w:hAnsi="Trebuchet MS" w:cs="Segoe UI"/>
-          <w:color w:val="24292E"/>
-          <w:sz w:val="24"/>
-          <w:szCs w:val="24"/>
-          <w:lang w:eastAsia="pt-BR"/>
-        </w:rPr>
-        <w:t>2</w:t>
-      </w:r>
-      <w:r>
-        <w:rPr>
-          <w:rFonts w:ascii="Trebuchet MS" w:eastAsia="Times New Roman" w:hAnsi="Trebuchet MS" w:cs="Segoe UI"/>
-          <w:color w:val="24292E"/>
-          <w:sz w:val="24"/>
-          <w:szCs w:val="24"/>
-          <w:lang w:eastAsia="pt-BR"/>
-        </w:rPr>
-        <w:t>]</w:t>
+        <w:t>[2]</w:t>
       </w:r>
       <w:r>
         <w:rPr>
@@ -892,27 +862,7 @@
           <w:szCs w:val="24"/>
           <w:lang w:eastAsia="pt-BR"/>
         </w:rPr>
-        <w:t>[</w:t>
-      </w:r>
-      <w:r>
-        <w:rPr>
-          <w:rFonts w:ascii="Trebuchet MS" w:eastAsia="Times New Roman" w:hAnsi="Trebuchet MS" w:cs="Segoe UI"/>
-          <w:color w:val="24292E"/>
-          <w:sz w:val="24"/>
-          <w:szCs w:val="24"/>
-          <w:lang w:eastAsia="pt-BR"/>
-        </w:rPr>
-        <w:t>3</w:t>
-      </w:r>
-      <w:r>
-        <w:rPr>
-          <w:rFonts w:ascii="Trebuchet MS" w:eastAsia="Times New Roman" w:hAnsi="Trebuchet MS" w:cs="Segoe UI"/>
-          <w:color w:val="24292E"/>
-          <w:sz w:val="24"/>
-          <w:szCs w:val="24"/>
-          <w:lang w:eastAsia="pt-BR"/>
-        </w:rPr>
-        <w:t>]</w:t>
+        <w:t>[3]</w:t>
       </w:r>
       <w:r>
         <w:rPr>
@@ -932,27 +882,7 @@
           <w:szCs w:val="24"/>
           <w:lang w:eastAsia="pt-BR"/>
         </w:rPr>
-        <w:t>[</w:t>
-      </w:r>
-      <w:r>
-        <w:rPr>
-          <w:rFonts w:ascii="Trebuchet MS" w:eastAsia="Times New Roman" w:hAnsi="Trebuchet MS" w:cs="Segoe UI"/>
-          <w:color w:val="24292E"/>
-          <w:sz w:val="24"/>
-          <w:szCs w:val="24"/>
-          <w:lang w:eastAsia="pt-BR"/>
-        </w:rPr>
-        <w:t>6</w:t>
-      </w:r>
-      <w:r>
-        <w:rPr>
-          <w:rFonts w:ascii="Trebuchet MS" w:eastAsia="Times New Roman" w:hAnsi="Trebuchet MS" w:cs="Segoe UI"/>
-          <w:color w:val="24292E"/>
-          <w:sz w:val="24"/>
-          <w:szCs w:val="24"/>
-          <w:lang w:eastAsia="pt-BR"/>
-        </w:rPr>
-        <w:t>]</w:t>
+        <w:t>[6]</w:t>
       </w:r>
     </w:p>
     <w:p>
@@ -975,7 +905,17 @@
           <w:szCs w:val="24"/>
           <w:lang w:eastAsia="pt-BR"/>
         </w:rPr>
-        <w:t>O assunto também é bastante requisitado em anúncios de vagas de trabalho relacionados à área de logística.</w:t>
+        <w:t xml:space="preserve">Outro fato “curioso”, é que a importância do problema pode também ser constatada pela quantidade de vezes em que seu entendimento é </w:t>
+      </w:r>
+      <w:r>
+        <w:rPr>
+          <w:rFonts w:ascii="Trebuchet MS" w:eastAsia="Times New Roman" w:hAnsi="Trebuchet MS" w:cs="Segoe UI"/>
+          <w:color w:val="24292E"/>
+          <w:sz w:val="24"/>
+          <w:szCs w:val="24"/>
+          <w:lang w:eastAsia="pt-BR"/>
+        </w:rPr>
+        <w:t>requisitado em anúncios de vagas de trabalho relacionados à área de logística.</w:t>
       </w:r>
       <w:r>
         <w:rPr>
@@ -995,27 +935,7 @@
           <w:szCs w:val="24"/>
           <w:lang w:eastAsia="pt-BR"/>
         </w:rPr>
-        <w:t>[</w:t>
-      </w:r>
-      <w:r>
-        <w:rPr>
-          <w:rFonts w:ascii="Trebuchet MS" w:eastAsia="Times New Roman" w:hAnsi="Trebuchet MS" w:cs="Segoe UI"/>
-          <w:color w:val="24292E"/>
-          <w:sz w:val="24"/>
-          <w:szCs w:val="24"/>
-          <w:lang w:eastAsia="pt-BR"/>
-        </w:rPr>
-        <w:t>4</w:t>
-      </w:r>
-      <w:r>
-        <w:rPr>
-          <w:rFonts w:ascii="Trebuchet MS" w:eastAsia="Times New Roman" w:hAnsi="Trebuchet MS" w:cs="Segoe UI"/>
-          <w:color w:val="24292E"/>
-          <w:sz w:val="24"/>
-          <w:szCs w:val="24"/>
-          <w:lang w:eastAsia="pt-BR"/>
-        </w:rPr>
-        <w:t>]</w:t>
+        <w:t>[4]</w:t>
       </w:r>
       <w:r>
         <w:rPr>
@@ -1035,27 +955,7 @@
           <w:szCs w:val="24"/>
           <w:lang w:eastAsia="pt-BR"/>
         </w:rPr>
-        <w:t>[</w:t>
-      </w:r>
-      <w:r>
-        <w:rPr>
-          <w:rFonts w:ascii="Trebuchet MS" w:eastAsia="Times New Roman" w:hAnsi="Trebuchet MS" w:cs="Segoe UI"/>
-          <w:color w:val="24292E"/>
-          <w:sz w:val="24"/>
-          <w:szCs w:val="24"/>
-          <w:lang w:eastAsia="pt-BR"/>
-        </w:rPr>
-        <w:t>5</w:t>
-      </w:r>
-      <w:r>
-        <w:rPr>
-          <w:rFonts w:ascii="Trebuchet MS" w:eastAsia="Times New Roman" w:hAnsi="Trebuchet MS" w:cs="Segoe UI"/>
-          <w:color w:val="24292E"/>
-          <w:sz w:val="24"/>
-          <w:szCs w:val="24"/>
-          <w:lang w:eastAsia="pt-BR"/>
-        </w:rPr>
-        <w:t>]</w:t>
+        <w:t>[5]</w:t>
       </w:r>
     </w:p>
     <w:p>
@@ -1461,7 +1361,18 @@
           <w:szCs w:val="24"/>
           <w:lang w:eastAsia="pt-BR"/>
         </w:rPr>
-        <w:t>bastante alinhado</w:t>
+        <w:t xml:space="preserve">bastante </w:t>
+      </w:r>
+      <w:r>
+        <w:rPr>
+          <w:rFonts w:ascii="Trebuchet MS" w:eastAsia="Times New Roman" w:hAnsi="Trebuchet MS" w:cs="Segoe UI"/>
+          <w:color w:val="24292E"/>
+          <w:sz w:val="24"/>
+          <w:szCs w:val="24"/>
+          <w:lang w:eastAsia="pt-BR"/>
+        </w:rPr>
+        <w:lastRenderedPageBreak/>
+        <w:t>alinhado</w:t>
       </w:r>
       <w:r>
         <w:rPr>
@@ -1559,7 +1470,6 @@
           <w:szCs w:val="30"/>
           <w:lang w:eastAsia="pt-BR"/>
         </w:rPr>
-        <w:lastRenderedPageBreak/>
         <w:t>Descrição do problema</w:t>
       </w:r>
     </w:p>
@@ -2659,13 +2569,14 @@
       <w:r>
         <w:rPr>
           <w:rFonts w:ascii="Trebuchet MS" w:eastAsia="Times New Roman" w:hAnsi="Trebuchet MS" w:cs="Segoe UI"/>
+          <w:noProof/>
           <w:color w:val="24292E"/>
           <w:sz w:val="24"/>
           <w:szCs w:val="24"/>
           <w:lang w:eastAsia="pt-BR"/>
         </w:rPr>
         <w:drawing>
-          <wp:inline distT="0" distB="0" distL="0" distR="0" wp14:anchorId="17726F05" wp14:editId="34FE71B7">
+          <wp:inline distT="0" distB="0" distL="0" distR="0" wp14:anchorId="184D793E" wp14:editId="6F30FBB0">
             <wp:extent cx="6120130" cy="2688608"/>
             <wp:effectExtent l="133350" t="133350" r="147320" b="168910"/>
             <wp:docPr id="2" name="Imagem 1">
@@ -2694,7 +2605,7 @@
                     </pic:cNvPicPr>
                   </pic:nvPicPr>
                   <pic:blipFill>
-                    <a:blip r:embed="rId5"/>
+                    <a:blip r:embed="rId7"/>
                     <a:stretch>
                       <a:fillRect/>
                     </a:stretch>
@@ -2962,7 +2873,7 @@
         <mc:AlternateContent>
           <mc:Choice Requires="wps">
             <w:drawing>
-              <wp:anchor distT="0" distB="0" distL="114300" distR="114300" simplePos="0" relativeHeight="251661312" behindDoc="0" locked="0" layoutInCell="1" allowOverlap="1" wp14:anchorId="16C054AA" wp14:editId="6B7CB906">
+              <wp:anchor distT="0" distB="0" distL="114300" distR="114300" simplePos="0" relativeHeight="251661312" behindDoc="0" locked="0" layoutInCell="1" allowOverlap="1" wp14:anchorId="453489AC" wp14:editId="0B925358">
                 <wp:simplePos x="0" y="0"/>
                 <wp:positionH relativeFrom="column">
                   <wp:posOffset>4937760</wp:posOffset>
@@ -3039,7 +2950,7 @@
         <mc:AlternateContent>
           <mc:Choice Requires="wps">
             <w:drawing>
-              <wp:anchor distT="0" distB="0" distL="114300" distR="114300" simplePos="0" relativeHeight="251659264" behindDoc="0" locked="0" layoutInCell="1" allowOverlap="1">
+              <wp:anchor distT="0" distB="0" distL="114300" distR="114300" simplePos="0" relativeHeight="251659264" behindDoc="0" locked="0" layoutInCell="1" allowOverlap="1" wp14:anchorId="079411DE" wp14:editId="567E1C48">
                 <wp:simplePos x="0" y="0"/>
                 <wp:positionH relativeFrom="column">
                   <wp:posOffset>3023235</wp:posOffset>
@@ -3107,13 +3018,14 @@
       <w:r>
         <w:rPr>
           <w:rFonts w:ascii="Trebuchet MS" w:eastAsia="Times New Roman" w:hAnsi="Trebuchet MS" w:cs="Segoe UI"/>
+          <w:noProof/>
           <w:color w:val="24292E"/>
           <w:sz w:val="24"/>
           <w:szCs w:val="24"/>
           <w:lang w:eastAsia="pt-BR"/>
         </w:rPr>
         <w:drawing>
-          <wp:inline distT="0" distB="0" distL="0" distR="0" wp14:anchorId="3B438E9C" wp14:editId="1826A5C1">
+          <wp:inline distT="0" distB="0" distL="0" distR="0" wp14:anchorId="3F0FDD8F" wp14:editId="5EB383E6">
             <wp:extent cx="6120130" cy="1466850"/>
             <wp:effectExtent l="114300" t="114300" r="109220" b="152400"/>
             <wp:docPr id="4" name="Imagem 3">
@@ -3142,7 +3054,7 @@
                     </pic:cNvPicPr>
                   </pic:nvPicPr>
                   <pic:blipFill>
-                    <a:blip r:embed="rId6"/>
+                    <a:blip r:embed="rId8"/>
                     <a:stretch>
                       <a:fillRect/>
                     </a:stretch>
@@ -3217,7 +3129,7 @@
         <mc:AlternateContent>
           <mc:Choice Requires="wps">
             <w:drawing>
-              <wp:anchor distT="0" distB="0" distL="114300" distR="114300" simplePos="0" relativeHeight="251665408" behindDoc="0" locked="0" layoutInCell="1" allowOverlap="1" wp14:anchorId="16C054AA" wp14:editId="6B7CB906">
+              <wp:anchor distT="0" distB="0" distL="114300" distR="114300" simplePos="0" relativeHeight="251665408" behindDoc="0" locked="0" layoutInCell="1" allowOverlap="1" wp14:anchorId="27D7FD4D" wp14:editId="241D3849">
                 <wp:simplePos x="0" y="0"/>
                 <wp:positionH relativeFrom="column">
                   <wp:posOffset>5004748</wp:posOffset>
@@ -3294,7 +3206,7 @@
         <mc:AlternateContent>
           <mc:Choice Requires="wps">
             <w:drawing>
-              <wp:anchor distT="0" distB="0" distL="114300" distR="114300" simplePos="0" relativeHeight="251663360" behindDoc="0" locked="0" layoutInCell="1" allowOverlap="1" wp14:anchorId="16C054AA" wp14:editId="6B7CB906">
+              <wp:anchor distT="0" distB="0" distL="114300" distR="114300" simplePos="0" relativeHeight="251663360" behindDoc="0" locked="0" layoutInCell="1" allowOverlap="1" wp14:anchorId="1004FCAC" wp14:editId="2A5E1625">
                 <wp:simplePos x="0" y="0"/>
                 <wp:positionH relativeFrom="column">
                   <wp:posOffset>3090223</wp:posOffset>
@@ -3362,13 +3274,14 @@
       <w:r>
         <w:rPr>
           <w:rFonts w:ascii="Trebuchet MS" w:eastAsia="Times New Roman" w:hAnsi="Trebuchet MS" w:cs="Segoe UI"/>
+          <w:noProof/>
           <w:color w:val="24292E"/>
           <w:sz w:val="24"/>
           <w:szCs w:val="24"/>
           <w:lang w:eastAsia="pt-BR"/>
         </w:rPr>
         <w:drawing>
-          <wp:inline distT="0" distB="0" distL="0" distR="0" wp14:anchorId="718D59C5" wp14:editId="30C023B2">
+          <wp:inline distT="0" distB="0" distL="0" distR="0" wp14:anchorId="7684641A" wp14:editId="50013168">
             <wp:extent cx="6120130" cy="1466850"/>
             <wp:effectExtent l="114300" t="114300" r="109220" b="152400"/>
             <wp:docPr id="5" name="Imagem 4">
@@ -3397,7 +3310,7 @@
                     </pic:cNvPicPr>
                   </pic:nvPicPr>
                   <pic:blipFill>
-                    <a:blip r:embed="rId7"/>
+                    <a:blip r:embed="rId9"/>
                     <a:stretch>
                       <a:fillRect/>
                     </a:stretch>
@@ -3567,13 +3480,14 @@
       <w:r>
         <w:rPr>
           <w:rFonts w:ascii="Trebuchet MS" w:eastAsia="Times New Roman" w:hAnsi="Trebuchet MS" w:cs="Segoe UI"/>
+          <w:noProof/>
           <w:color w:val="24292E"/>
           <w:sz w:val="24"/>
           <w:szCs w:val="24"/>
           <w:lang w:eastAsia="pt-BR"/>
         </w:rPr>
         <w:drawing>
-          <wp:inline distT="0" distB="0" distL="0" distR="0" wp14:anchorId="67DD7148" wp14:editId="4E206E7B">
+          <wp:inline distT="0" distB="0" distL="0" distR="0" wp14:anchorId="58D13547" wp14:editId="6CF5BE1B">
             <wp:extent cx="6120130" cy="2934269"/>
             <wp:effectExtent l="114300" t="114300" r="109220" b="152400"/>
             <wp:docPr id="14" name="Imagem 8">
@@ -3602,7 +3516,7 @@
                     </pic:cNvPicPr>
                   </pic:nvPicPr>
                   <pic:blipFill>
-                    <a:blip r:embed="rId8"/>
+                    <a:blip r:embed="rId10"/>
                     <a:stretch>
                       <a:fillRect/>
                     </a:stretch>
@@ -4186,7 +4100,7 @@
         </w:rPr>
         <w:t xml:space="preserve">/2017) </w:t>
       </w:r>
-      <w:hyperlink r:id="rId9" w:history="1">
+      <w:hyperlink r:id="rId11" w:history="1">
         <w:r>
           <w:rPr>
             <w:rStyle w:val="Hyperlink"/>
@@ -4410,7 +4324,7 @@
           <w:lang w:eastAsia="pt-BR"/>
         </w:rPr>
       </w:pPr>
-      <w:hyperlink r:id="rId10" w:history="1">
+      <w:hyperlink r:id="rId12" w:history="1">
         <w:r>
           <w:rPr>
             <w:rStyle w:val="Hyperlink"/>
@@ -4430,7 +4344,18 @@
           <w:szCs w:val="24"/>
           <w:lang w:eastAsia="pt-BR"/>
         </w:rPr>
-        <w:t xml:space="preserve"> (*)</w:t>
+        <w:t xml:space="preserve"> </w:t>
+      </w:r>
+      <w:r>
+        <w:rPr>
+          <w:rFonts w:ascii="Trebuchet MS" w:eastAsia="Times New Roman" w:hAnsi="Trebuchet MS" w:cs="Segoe UI"/>
+          <w:b/>
+          <w:color w:val="24292E"/>
+          <w:sz w:val="24"/>
+          <w:szCs w:val="24"/>
+          <w:lang w:eastAsia="pt-BR"/>
+        </w:rPr>
+        <w:t>(*)</w:t>
       </w:r>
     </w:p>
     <w:p>
@@ -7155,7 +7080,7 @@
           <w:szCs w:val="24"/>
           <w:lang w:eastAsia="pt-BR"/>
         </w:rPr>
-        <w:t>a</w:t>
+        <w:t>o</w:t>
       </w:r>
       <w:r>
         <w:rPr>
@@ -7239,11 +7164,108 @@
           <w:szCs w:val="24"/>
           <w:lang w:eastAsia="pt-BR"/>
         </w:rPr>
+        <w:t>, em formato ZIP devido à limitação imposta pelo repositório</w:t>
+      </w:r>
+      <w:r>
+        <w:rPr>
+          <w:rFonts w:ascii="Trebuchet MS" w:eastAsia="Times New Roman" w:hAnsi="Trebuchet MS" w:cs="Segoe UI"/>
+          <w:color w:val="24292E"/>
+          <w:sz w:val="24"/>
+          <w:szCs w:val="24"/>
+          <w:lang w:eastAsia="pt-BR"/>
+        </w:rPr>
         <w:t>:</w:t>
       </w:r>
     </w:p>
     <w:p>
       <w:pPr>
+        <w:spacing w:after="240" w:line="240" w:lineRule="auto"/>
+        <w:jc w:val="both"/>
+        <w:rPr>
+          <w:rFonts w:ascii="Trebuchet MS" w:eastAsia="Times New Roman" w:hAnsi="Trebuchet MS" w:cs="Segoe UI"/>
+          <w:b/>
+          <w:bCs/>
+          <w:color w:val="24292E"/>
+          <w:sz w:val="24"/>
+          <w:szCs w:val="24"/>
+          <w:lang w:eastAsia="pt-BR"/>
+        </w:rPr>
+      </w:pPr>
+      <w:hyperlink r:id="rId13" w:history="1">
+        <w:r>
+          <w:rPr>
+            <w:rStyle w:val="Hyperlink"/>
+            <w:rFonts w:ascii="Trebuchet MS" w:eastAsia="Times New Roman" w:hAnsi="Trebuchet MS" w:cs="Segoe UI"/>
+            <w:b/>
+            <w:bCs/>
+            <w:sz w:val="24"/>
+            <w:szCs w:val="24"/>
+            <w:lang w:eastAsia="pt-BR"/>
+          </w:rPr>
+          <w:t>https://github.com/TorresJLST/br-machine-learning/tree/master/projects/capstone/SmartBackorders/data</w:t>
+        </w:r>
+      </w:hyperlink>
+    </w:p>
+    <w:p>
+      <w:pPr>
+        <w:spacing w:after="240" w:line="240" w:lineRule="auto"/>
+        <w:jc w:val="both"/>
+        <w:rPr>
+          <w:rFonts w:ascii="Trebuchet MS" w:eastAsia="Times New Roman" w:hAnsi="Trebuchet MS" w:cs="Segoe UI"/>
+          <w:b/>
+          <w:bCs/>
+          <w:color w:val="24292E"/>
+          <w:sz w:val="24"/>
+          <w:szCs w:val="24"/>
+          <w:lang w:eastAsia="pt-BR"/>
+        </w:rPr>
+      </w:pPr>
+      <w:r>
+        <w:rPr>
+          <w:rFonts w:ascii="Trebuchet MS" w:eastAsia="Times New Roman" w:hAnsi="Trebuchet MS" w:cs="Segoe UI"/>
+          <w:b/>
+          <w:bCs/>
+          <w:color w:val="24292E"/>
+          <w:sz w:val="24"/>
+          <w:szCs w:val="24"/>
+          <w:lang w:eastAsia="pt-BR"/>
+        </w:rPr>
+        <w:t>ou</w:t>
+      </w:r>
+    </w:p>
+    <w:p>
+      <w:pPr>
+        <w:spacing w:after="240" w:line="240" w:lineRule="auto"/>
+        <w:jc w:val="both"/>
+        <w:rPr>
+          <w:rFonts w:ascii="Trebuchet MS" w:eastAsia="Times New Roman" w:hAnsi="Trebuchet MS" w:cs="Segoe UI"/>
+          <w:b/>
+          <w:bCs/>
+          <w:color w:val="24292E"/>
+          <w:sz w:val="24"/>
+          <w:szCs w:val="24"/>
+          <w:lang w:eastAsia="pt-BR"/>
+        </w:rPr>
+      </w:pPr>
+      <w:hyperlink r:id="rId14" w:history="1">
+        <w:r>
+          <w:rPr>
+            <w:rStyle w:val="Hyperlink"/>
+            <w:rFonts w:ascii="Trebuchet MS" w:eastAsia="Times New Roman" w:hAnsi="Trebuchet MS" w:cs="Segoe UI"/>
+            <w:b/>
+            <w:bCs/>
+            <w:sz w:val="24"/>
+            <w:szCs w:val="24"/>
+            <w:lang w:eastAsia="pt-BR"/>
+          </w:rPr>
+          <w:t>https://bit.ly/2DQIE53</w:t>
+        </w:r>
+      </w:hyperlink>
+    </w:p>
+    <w:p>
+      <w:pPr>
+        <w:spacing w:after="240" w:line="240" w:lineRule="auto"/>
+        <w:jc w:val="both"/>
         <w:rPr>
           <w:rFonts w:ascii="Trebuchet MS" w:eastAsia="Times New Roman" w:hAnsi="Trebuchet MS" w:cs="Segoe UI"/>
           <w:b/>
@@ -8073,17 +8095,7 @@
           <w:szCs w:val="24"/>
           <w:lang w:eastAsia="pt-BR"/>
         </w:rPr>
-        <w:t>)</w:t>
-      </w:r>
-      <w:r>
-        <w:rPr>
-          <w:rFonts w:ascii="Trebuchet MS" w:eastAsia="Times New Roman" w:hAnsi="Trebuchet MS" w:cs="Segoe UI"/>
-          <w:color w:val="24292E"/>
-          <w:sz w:val="24"/>
-          <w:szCs w:val="24"/>
-          <w:lang w:eastAsia="pt-BR"/>
-        </w:rPr>
-        <w:t xml:space="preserve"> </w:t>
+        <w:t xml:space="preserve">) </w:t>
       </w:r>
     </w:p>
     <w:p>
@@ -8155,18 +8167,28 @@
           <w:szCs w:val="24"/>
           <w:lang w:eastAsia="pt-BR"/>
         </w:rPr>
+        <w:t xml:space="preserve"> (</w:t>
+      </w:r>
+      <w:r>
+        <w:rPr>
+          <w:rFonts w:ascii="Trebuchet MS" w:eastAsia="Times New Roman" w:hAnsi="Trebuchet MS" w:cs="Segoe UI"/>
+          <w:color w:val="24292E"/>
+          <w:sz w:val="24"/>
+          <w:szCs w:val="24"/>
+          <w:lang w:eastAsia="pt-BR"/>
+        </w:rPr>
+        <w:t>MLP</w:t>
+      </w:r>
+      <w:r>
+        <w:rPr>
+          <w:rFonts w:ascii="Trebuchet MS" w:eastAsia="Times New Roman" w:hAnsi="Trebuchet MS" w:cs="Segoe UI"/>
+          <w:color w:val="24292E"/>
+          <w:sz w:val="24"/>
+          <w:szCs w:val="24"/>
+          <w:lang w:eastAsia="pt-BR"/>
+        </w:rPr>
         <w:t xml:space="preserve"> </w:t>
       </w:r>
-      <w:r>
-        <w:rPr>
-          <w:rFonts w:ascii="Trebuchet MS" w:eastAsia="Times New Roman" w:hAnsi="Trebuchet MS" w:cs="Segoe UI"/>
-          <w:color w:val="24292E"/>
-          <w:sz w:val="24"/>
-          <w:szCs w:val="24"/>
-          <w:lang w:eastAsia="pt-BR"/>
-        </w:rPr>
-        <w:t>(</w:t>
-      </w:r>
       <w:proofErr w:type="spellStart"/>
       <w:r>
         <w:rPr>
@@ -8176,17 +8198,18 @@
           <w:szCs w:val="24"/>
           <w:lang w:eastAsia="pt-BR"/>
         </w:rPr>
-        <w:t>MLP</w:t>
-      </w:r>
-      <w:r>
-        <w:rPr>
-          <w:rFonts w:ascii="Trebuchet MS" w:eastAsia="Times New Roman" w:hAnsi="Trebuchet MS" w:cs="Segoe UI"/>
-          <w:color w:val="24292E"/>
-          <w:sz w:val="24"/>
-          <w:szCs w:val="24"/>
-          <w:lang w:eastAsia="pt-BR"/>
-        </w:rPr>
-        <w:t xml:space="preserve"> Classifier)</w:t>
+        <w:t>Classifier</w:t>
+      </w:r>
+      <w:proofErr w:type="spellEnd"/>
+      <w:r>
+        <w:rPr>
+          <w:rFonts w:ascii="Trebuchet MS" w:eastAsia="Times New Roman" w:hAnsi="Trebuchet MS" w:cs="Segoe UI"/>
+          <w:color w:val="24292E"/>
+          <w:sz w:val="24"/>
+          <w:szCs w:val="24"/>
+          <w:lang w:eastAsia="pt-BR"/>
+        </w:rPr>
+        <w:t>)</w:t>
       </w:r>
     </w:p>
     <w:p>
@@ -8201,7 +8224,6 @@
           <w:lang w:eastAsia="pt-BR"/>
         </w:rPr>
       </w:pPr>
-      <w:proofErr w:type="spellEnd"/>
       <w:r>
         <w:rPr>
           <w:rFonts w:ascii="Trebuchet MS" w:eastAsia="Times New Roman" w:hAnsi="Trebuchet MS" w:cs="Segoe UI"/>
@@ -8280,37 +8302,7 @@
           <w:szCs w:val="24"/>
           <w:lang w:eastAsia="pt-BR"/>
         </w:rPr>
-        <w:t xml:space="preserve"> </w:t>
-      </w:r>
-      <w:r>
-        <w:rPr>
-          <w:rFonts w:ascii="Trebuchet MS" w:eastAsia="Times New Roman" w:hAnsi="Trebuchet MS" w:cs="Segoe UI"/>
-          <w:color w:val="24292E"/>
-          <w:sz w:val="24"/>
-          <w:szCs w:val="24"/>
-          <w:lang w:eastAsia="pt-BR"/>
-        </w:rPr>
-        <w:t>[1</w:t>
-      </w:r>
-      <w:r>
-        <w:rPr>
-          <w:rFonts w:ascii="Trebuchet MS" w:eastAsia="Times New Roman" w:hAnsi="Trebuchet MS" w:cs="Segoe UI"/>
-          <w:color w:val="24292E"/>
-          <w:sz w:val="24"/>
-          <w:szCs w:val="24"/>
-          <w:lang w:eastAsia="pt-BR"/>
-        </w:rPr>
-        <w:t>4</w:t>
-      </w:r>
-      <w:r>
-        <w:rPr>
-          <w:rFonts w:ascii="Trebuchet MS" w:eastAsia="Times New Roman" w:hAnsi="Trebuchet MS" w:cs="Segoe UI"/>
-          <w:color w:val="24292E"/>
-          <w:sz w:val="24"/>
-          <w:szCs w:val="24"/>
-          <w:lang w:eastAsia="pt-BR"/>
-        </w:rPr>
-        <w:t>]</w:t>
+        <w:t xml:space="preserve"> [14]</w:t>
       </w:r>
     </w:p>
     <w:p>
@@ -8438,37 +8430,7 @@
           <w:szCs w:val="24"/>
           <w:lang w:eastAsia="pt-BR"/>
         </w:rPr>
-        <w:t xml:space="preserve"> </w:t>
-      </w:r>
-      <w:r>
-        <w:rPr>
-          <w:rFonts w:ascii="Trebuchet MS" w:eastAsia="Times New Roman" w:hAnsi="Trebuchet MS" w:cs="Segoe UI"/>
-          <w:color w:val="24292E"/>
-          <w:sz w:val="24"/>
-          <w:szCs w:val="24"/>
-          <w:lang w:eastAsia="pt-BR"/>
-        </w:rPr>
-        <w:t>[1</w:t>
-      </w:r>
-      <w:r>
-        <w:rPr>
-          <w:rFonts w:ascii="Trebuchet MS" w:eastAsia="Times New Roman" w:hAnsi="Trebuchet MS" w:cs="Segoe UI"/>
-          <w:color w:val="24292E"/>
-          <w:sz w:val="24"/>
-          <w:szCs w:val="24"/>
-          <w:lang w:eastAsia="pt-BR"/>
-        </w:rPr>
-        <w:t>5</w:t>
-      </w:r>
-      <w:r>
-        <w:rPr>
-          <w:rFonts w:ascii="Trebuchet MS" w:eastAsia="Times New Roman" w:hAnsi="Trebuchet MS" w:cs="Segoe UI"/>
-          <w:color w:val="24292E"/>
-          <w:sz w:val="24"/>
-          <w:szCs w:val="24"/>
-          <w:lang w:eastAsia="pt-BR"/>
-        </w:rPr>
-        <w:t>]</w:t>
+        <w:t xml:space="preserve"> [15]</w:t>
       </w:r>
     </w:p>
     <w:p>
@@ -8575,17 +8537,7 @@
           <w:szCs w:val="24"/>
           <w:lang w:eastAsia="pt-BR"/>
         </w:rPr>
-        <w:t xml:space="preserve"> </w:t>
-      </w:r>
-      <w:r>
-        <w:rPr>
-          <w:rFonts w:ascii="Trebuchet MS" w:eastAsia="Times New Roman" w:hAnsi="Trebuchet MS" w:cs="Segoe UI"/>
-          <w:color w:val="24292E"/>
-          <w:sz w:val="24"/>
-          <w:szCs w:val="24"/>
-          <w:lang w:eastAsia="pt-BR"/>
-        </w:rPr>
-        <w:t>[7]</w:t>
+        <w:t xml:space="preserve"> [7]</w:t>
       </w:r>
       <w:r>
         <w:rPr>
@@ -8638,37 +8590,7 @@
           <w:szCs w:val="24"/>
           <w:lang w:eastAsia="pt-BR"/>
         </w:rPr>
-        <w:t xml:space="preserve">, em trabalhos acadêmicos ou artigos em sites especializados. </w:t>
-      </w:r>
-      <w:r>
-        <w:rPr>
-          <w:rFonts w:ascii="Trebuchet MS" w:eastAsia="Times New Roman" w:hAnsi="Trebuchet MS" w:cs="Segoe UI"/>
-          <w:color w:val="24292E"/>
-          <w:sz w:val="24"/>
-          <w:szCs w:val="24"/>
-          <w:lang w:eastAsia="pt-BR"/>
-        </w:rPr>
-        <w:t>[9]</w:t>
-      </w:r>
-      <w:r>
-        <w:rPr>
-          <w:rFonts w:ascii="Trebuchet MS" w:eastAsia="Times New Roman" w:hAnsi="Trebuchet MS" w:cs="Segoe UI"/>
-          <w:color w:val="24292E"/>
-          <w:sz w:val="24"/>
-          <w:szCs w:val="24"/>
-          <w:lang w:eastAsia="pt-BR"/>
-        </w:rPr>
-        <w:t xml:space="preserve"> </w:t>
-      </w:r>
-      <w:r>
-        <w:rPr>
-          <w:rFonts w:ascii="Trebuchet MS" w:eastAsia="Times New Roman" w:hAnsi="Trebuchet MS" w:cs="Segoe UI"/>
-          <w:color w:val="24292E"/>
-          <w:sz w:val="24"/>
-          <w:szCs w:val="24"/>
-          <w:lang w:eastAsia="pt-BR"/>
-        </w:rPr>
-        <w:t>[10] [11] [12] [13]</w:t>
+        <w:t>, em trabalhos acadêmicos ou artigos em sites especializados. [9] [10] [11] [12] [13]</w:t>
       </w:r>
     </w:p>
     <w:p>
@@ -8846,8 +8768,6 @@
         </w:rPr>
         <w:t xml:space="preserve">: </w:t>
       </w:r>
-      <w:bookmarkStart w:id="0" w:name="_GoBack"/>
-      <w:bookmarkEnd w:id="0"/>
     </w:p>
     <w:p>
       <w:pPr>
@@ -8940,17 +8860,7 @@
           <w:szCs w:val="24"/>
           <w:lang w:eastAsia="pt-BR"/>
         </w:rPr>
-        <w:t xml:space="preserve"> ROC Curve</w:t>
-      </w:r>
-      <w:r>
-        <w:rPr>
-          <w:rFonts w:ascii="Trebuchet MS" w:eastAsia="Times New Roman" w:hAnsi="Trebuchet MS" w:cs="Segoe UI"/>
-          <w:color w:val="24292E"/>
-          <w:sz w:val="24"/>
-          <w:szCs w:val="24"/>
-          <w:lang w:eastAsia="pt-BR"/>
-        </w:rPr>
-        <w:t xml:space="preserve"> - </w:t>
+        <w:t xml:space="preserve"> ROC Curve - </w:t>
       </w:r>
       <w:proofErr w:type="spellStart"/>
       <w:r>
@@ -9153,7 +9063,7 @@
         <mc:AlternateContent>
           <mc:Choice Requires="wps">
             <w:drawing>
-              <wp:anchor distT="0" distB="0" distL="114300" distR="114300" simplePos="0" relativeHeight="251681792" behindDoc="0" locked="0" layoutInCell="1" allowOverlap="1" wp14:anchorId="2007EFA1" wp14:editId="6B80AB15">
+              <wp:anchor distT="0" distB="0" distL="114300" distR="114300" simplePos="0" relativeHeight="251681792" behindDoc="0" locked="0" layoutInCell="1" allowOverlap="1" wp14:anchorId="2A8AFF6E" wp14:editId="3175EEE9">
                 <wp:simplePos x="0" y="0"/>
                 <wp:positionH relativeFrom="column">
                   <wp:posOffset>2434382</wp:posOffset>
@@ -9223,7 +9133,7 @@
           </mc:Choice>
           <mc:Fallback>
             <w:pict>
-              <v:roundrect w14:anchorId="2007EFA1" id="Rounded Rectangle 12" o:spid="_x0000_s1026" style="position:absolute;margin-left:191.7pt;margin-top:11.9pt;width:106.5pt;height:61.55pt;z-index:251681792;visibility:visible;mso-wrap-style:square;mso-width-percent:0;mso-height-percent:0;mso-wrap-distance-left:9pt;mso-wrap-distance-top:0;mso-wrap-distance-right:9pt;mso-wrap-distance-bottom:0;mso-position-horizontal:absolute;mso-position-horizontal-relative:text;mso-position-vertical:absolute;mso-position-vertical-relative:text;mso-width-percent:0;mso-height-percent:0;mso-width-relative:margin;mso-height-relative:margin;v-text-anchor:middle" arcsize="10923f" o:gfxdata="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" fillcolor="#eeece1" strokecolor="#385d8a" strokeweight="2pt">
+              <v:roundrect w14:anchorId="2A8AFF6E" id="Rounded Rectangle 12" o:spid="_x0000_s1026" style="position:absolute;margin-left:191.7pt;margin-top:11.9pt;width:106.5pt;height:61.55pt;z-index:251681792;visibility:visible;mso-wrap-style:square;mso-width-percent:0;mso-height-percent:0;mso-wrap-distance-left:9pt;mso-wrap-distance-top:0;mso-wrap-distance-right:9pt;mso-wrap-distance-bottom:0;mso-position-horizontal:absolute;mso-position-horizontal-relative:text;mso-position-vertical:absolute;mso-position-vertical-relative:text;mso-width-percent:0;mso-height-percent:0;mso-width-relative:margin;mso-height-relative:margin;v-text-anchor:middle" arcsize="10923f" o:gfxdata="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" fillcolor="#eeece1" strokecolor="#385d8a" strokeweight="2pt">
                 <v:textbox>
                   <w:txbxContent>
                     <w:p>
@@ -9314,7 +9224,7 @@
         <mc:AlternateContent>
           <mc:Choice Requires="wps">
             <w:drawing>
-              <wp:anchor distT="0" distB="0" distL="114300" distR="114300" simplePos="0" relativeHeight="251676672" behindDoc="0" locked="0" layoutInCell="1" allowOverlap="1" wp14:anchorId="7FC7A9E6" wp14:editId="29CDDD22">
+              <wp:anchor distT="0" distB="0" distL="114300" distR="114300" simplePos="0" relativeHeight="251676672" behindDoc="0" locked="0" layoutInCell="1" allowOverlap="1" wp14:anchorId="145B3338" wp14:editId="09C8A544">
                 <wp:simplePos x="0" y="0"/>
                 <wp:positionH relativeFrom="column">
                   <wp:posOffset>3105150</wp:posOffset>
@@ -9406,7 +9316,7 @@
         <mc:AlternateContent>
           <mc:Choice Requires="wps">
             <w:drawing>
-              <wp:anchor distT="0" distB="0" distL="114300" distR="114300" simplePos="0" relativeHeight="251671552" behindDoc="0" locked="0" layoutInCell="1" allowOverlap="1" wp14:anchorId="59A92F80" wp14:editId="4A902CA6">
+              <wp:anchor distT="0" distB="0" distL="114300" distR="114300" simplePos="0" relativeHeight="251671552" behindDoc="0" locked="0" layoutInCell="1" allowOverlap="1" wp14:anchorId="7178E4D6" wp14:editId="45EFDC5B">
                 <wp:simplePos x="0" y="0"/>
                 <wp:positionH relativeFrom="column">
                   <wp:posOffset>2438400</wp:posOffset>
@@ -9451,7 +9361,10 @@
                               <w:jc w:val="center"/>
                             </w:pPr>
                             <w:r>
-                              <w:t>Download dos Dados</w:t>
+                              <w:t>Carregamento</w:t>
+                            </w:r>
+                            <w:r>
+                              <w:t xml:space="preserve"> dos Dados</w:t>
                             </w:r>
                           </w:p>
                         </w:txbxContent>
@@ -9476,7 +9389,7 @@
           </mc:Choice>
           <mc:Fallback>
             <w:pict>
-              <v:roundrect w14:anchorId="59A92F80" id="_x0000_s1027" style="position:absolute;margin-left:192pt;margin-top:3.95pt;width:106.5pt;height:39pt;z-index:251671552;visibility:visible;mso-wrap-style:square;mso-width-percent:0;mso-height-percent:0;mso-wrap-distance-left:9pt;mso-wrap-distance-top:0;mso-wrap-distance-right:9pt;mso-wrap-distance-bottom:0;mso-position-horizontal:absolute;mso-position-horizontal-relative:text;mso-position-vertical:absolute;mso-position-vertical-relative:text;mso-width-percent:0;mso-height-percent:0;mso-width-relative:margin;mso-height-relative:margin;v-text-anchor:middle" arcsize="10923f" o:gfxdata="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" fillcolor="#eeece1" strokecolor="#385d8a" strokeweight="2pt">
+              <v:roundrect w14:anchorId="7178E4D6" id="_x0000_s1027" style="position:absolute;margin-left:192pt;margin-top:3.95pt;width:106.5pt;height:39pt;z-index:251671552;visibility:visible;mso-wrap-style:square;mso-width-percent:0;mso-height-percent:0;mso-wrap-distance-left:9pt;mso-wrap-distance-top:0;mso-wrap-distance-right:9pt;mso-wrap-distance-bottom:0;mso-position-horizontal:absolute;mso-position-horizontal-relative:text;mso-position-vertical:absolute;mso-position-vertical-relative:text;mso-width-percent:0;mso-height-percent:0;mso-width-relative:margin;mso-height-relative:margin;v-text-anchor:middle" arcsize="10923f" o:gfxdata="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" fillcolor="#eeece1" strokecolor="#385d8a" strokeweight="2pt">
                 <v:textbox>
                   <w:txbxContent>
                     <w:p>
@@ -9484,7 +9397,10 @@
                         <w:jc w:val="center"/>
                       </w:pPr>
                       <w:r>
-                        <w:t>Download dos Dados</w:t>
+                        <w:t>Carregamento</w:t>
+                      </w:r>
+                      <w:r>
+                        <w:t xml:space="preserve"> dos Dados</w:t>
                       </w:r>
                     </w:p>
                   </w:txbxContent>
@@ -9527,7 +9443,7 @@
         <mc:AlternateContent>
           <mc:Choice Requires="wps">
             <w:drawing>
-              <wp:anchor distT="0" distB="0" distL="114300" distR="114300" simplePos="0" relativeHeight="251678720" behindDoc="0" locked="0" layoutInCell="1" allowOverlap="1" wp14:anchorId="180DAC68" wp14:editId="5F9BCBED">
+              <wp:anchor distT="0" distB="0" distL="114300" distR="114300" simplePos="0" relativeHeight="251678720" behindDoc="0" locked="0" layoutInCell="1" allowOverlap="1" wp14:anchorId="1DE55738" wp14:editId="024FAFC0">
                 <wp:simplePos x="0" y="0"/>
                 <wp:positionH relativeFrom="column">
                   <wp:posOffset>3105150</wp:posOffset>
@@ -9612,7 +9528,7 @@
         <mc:AlternateContent>
           <mc:Choice Requires="wps">
             <w:drawing>
-              <wp:anchor distT="0" distB="0" distL="114300" distR="114300" simplePos="0" relativeHeight="251667456" behindDoc="0" locked="0" layoutInCell="1" allowOverlap="1" wp14:anchorId="76EB1B23" wp14:editId="347CF7F7">
+              <wp:anchor distT="0" distB="0" distL="114300" distR="114300" simplePos="0" relativeHeight="251667456" behindDoc="0" locked="0" layoutInCell="1" allowOverlap="1" wp14:anchorId="46161943" wp14:editId="58D4083E">
                 <wp:simplePos x="0" y="0"/>
                 <wp:positionH relativeFrom="column">
                   <wp:posOffset>60116</wp:posOffset>
@@ -9678,7 +9594,7 @@
           </mc:Choice>
           <mc:Fallback>
             <w:pict>
-              <v:shapetype w14:anchorId="76EB1B23" id="_x0000_t202" coordsize="21600,21600" o:spt="202" path="m,l,21600r21600,l21600,xe">
+              <v:shapetype w14:anchorId="46161943" id="_x0000_t202" coordsize="21600,21600" o:spt="202" path="m,l,21600r21600,l21600,xe">
                 <v:stroke joinstyle="miter"/>
                 <v:path gradientshapeok="t" o:connecttype="rect"/>
               </v:shapetype>
@@ -9710,7 +9626,7 @@
         <mc:AlternateContent>
           <mc:Choice Requires="wps">
             <w:drawing>
-              <wp:anchor distT="0" distB="0" distL="114300" distR="114300" simplePos="0" relativeHeight="251670528" behindDoc="0" locked="0" layoutInCell="1" allowOverlap="1" wp14:anchorId="1C4B86B7" wp14:editId="187BECD4">
+              <wp:anchor distT="0" distB="0" distL="114300" distR="114300" simplePos="0" relativeHeight="251670528" behindDoc="0" locked="0" layoutInCell="1" allowOverlap="1" wp14:anchorId="594D0864" wp14:editId="7B47C44F">
                 <wp:simplePos x="0" y="0"/>
                 <wp:positionH relativeFrom="column">
                   <wp:posOffset>495300</wp:posOffset>
@@ -9793,7 +9709,7 @@
           </mc:Choice>
           <mc:Fallback>
             <w:pict>
-              <v:roundrect w14:anchorId="1C4B86B7" id="Rounded Rectangle 10" o:spid="_x0000_s1029" style="position:absolute;margin-left:39pt;margin-top:15.85pt;width:110.25pt;height:53.65pt;z-index:251670528;visibility:visible;mso-wrap-style:square;mso-width-percent:0;mso-height-percent:0;mso-wrap-distance-left:9pt;mso-wrap-distance-top:0;mso-wrap-distance-right:9pt;mso-wrap-distance-bottom:0;mso-position-horizontal:absolute;mso-position-horizontal-relative:text;mso-position-vertical:absolute;mso-position-vertical-relative:text;mso-width-percent:0;mso-height-percent:0;mso-width-relative:margin;mso-height-relative:margin;v-text-anchor:middle" arcsize="10923f" o:gfxdata="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" fillcolor="#eeece1" strokecolor="#385d8a" strokeweight="2pt">
+              <v:roundrect w14:anchorId="594D0864" id="Rounded Rectangle 10" o:spid="_x0000_s1029" style="position:absolute;margin-left:39pt;margin-top:15.85pt;width:110.25pt;height:53.65pt;z-index:251670528;visibility:visible;mso-wrap-style:square;mso-width-percent:0;mso-height-percent:0;mso-wrap-distance-left:9pt;mso-wrap-distance-top:0;mso-wrap-distance-right:9pt;mso-wrap-distance-bottom:0;mso-position-horizontal:absolute;mso-position-horizontal-relative:text;mso-position-vertical:absolute;mso-position-vertical-relative:text;mso-width-percent:0;mso-height-percent:0;mso-width-relative:margin;mso-height-relative:margin;v-text-anchor:middle" arcsize="10923f" o:gfxdata="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" fillcolor="#eeece1" strokecolor="#385d8a" strokeweight="2pt">
                 <v:textbox>
                   <w:txbxContent>
                     <w:p>
@@ -9833,7 +9749,7 @@
         <mc:AlternateContent>
           <mc:Choice Requires="wps">
             <w:drawing>
-              <wp:anchor distT="0" distB="0" distL="114300" distR="114300" simplePos="0" relativeHeight="251669504" behindDoc="0" locked="0" layoutInCell="1" allowOverlap="1" wp14:anchorId="39418816" wp14:editId="220E872A">
+              <wp:anchor distT="0" distB="0" distL="114300" distR="114300" simplePos="0" relativeHeight="251669504" behindDoc="0" locked="0" layoutInCell="1" allowOverlap="1" wp14:anchorId="0B42FEB1" wp14:editId="243186AC">
                 <wp:simplePos x="0" y="0"/>
                 <wp:positionH relativeFrom="column">
                   <wp:posOffset>4419600</wp:posOffset>
@@ -9907,7 +9823,7 @@
           </mc:Choice>
           <mc:Fallback>
             <w:pict>
-              <v:roundrect w14:anchorId="39418816" id="Rounded Rectangle 2" o:spid="_x0000_s1030" style="position:absolute;margin-left:348pt;margin-top:13.35pt;width:106.5pt;height:57.7pt;z-index:251669504;visibility:visible;mso-wrap-style:square;mso-width-percent:0;mso-height-percent:0;mso-wrap-distance-left:9pt;mso-wrap-distance-top:0;mso-wrap-distance-right:9pt;mso-wrap-distance-bottom:0;mso-position-horizontal:absolute;mso-position-horizontal-relative:text;mso-position-vertical:absolute;mso-position-vertical-relative:text;mso-width-percent:0;mso-height-percent:0;mso-width-relative:margin;mso-height-relative:margin;v-text-anchor:middle" arcsize="10923f" o:gfxdata="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" fillcolor="#eeece1" strokecolor="#385d8a" strokeweight="2pt">
+              <v:roundrect w14:anchorId="0B42FEB1" id="Rounded Rectangle 2" o:spid="_x0000_s1030" style="position:absolute;margin-left:348pt;margin-top:13.35pt;width:106.5pt;height:57.7pt;z-index:251669504;visibility:visible;mso-wrap-style:square;mso-width-percent:0;mso-height-percent:0;mso-wrap-distance-left:9pt;mso-wrap-distance-top:0;mso-wrap-distance-right:9pt;mso-wrap-distance-bottom:0;mso-position-horizontal:absolute;mso-position-horizontal-relative:text;mso-position-vertical:absolute;mso-position-vertical-relative:text;mso-width-percent:0;mso-height-percent:0;mso-width-relative:margin;mso-height-relative:margin;v-text-anchor:middle" arcsize="10923f" o:gfxdata="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" fillcolor="#eeece1" strokecolor="#385d8a" strokeweight="2pt">
                 <v:textbox>
                   <w:txbxContent>
                     <w:p>
@@ -9938,7 +9854,7 @@
         <mc:AlternateContent>
           <mc:Choice Requires="wps">
             <w:drawing>
-              <wp:anchor distT="0" distB="0" distL="114300" distR="114300" simplePos="0" relativeHeight="251673600" behindDoc="0" locked="0" layoutInCell="1" allowOverlap="1" wp14:anchorId="22642190" wp14:editId="766859D7">
+              <wp:anchor distT="0" distB="0" distL="114300" distR="114300" simplePos="0" relativeHeight="251673600" behindDoc="0" locked="0" layoutInCell="1" allowOverlap="1" wp14:anchorId="1B083B12" wp14:editId="25CED910">
                 <wp:simplePos x="0" y="0"/>
                 <wp:positionH relativeFrom="column">
                   <wp:posOffset>2505075</wp:posOffset>
@@ -10021,7 +9937,7 @@
           </mc:Choice>
           <mc:Fallback>
             <w:pict>
-              <v:roundrect w14:anchorId="22642190" id="Rounded Rectangle 15" o:spid="_x0000_s1031" style="position:absolute;margin-left:197.25pt;margin-top:16.5pt;width:102.75pt;height:56.5pt;z-index:251673600;visibility:visible;mso-wrap-style:square;mso-width-percent:0;mso-height-percent:0;mso-wrap-distance-left:9pt;mso-wrap-distance-top:0;mso-wrap-distance-right:9pt;mso-wrap-distance-bottom:0;mso-position-horizontal:absolute;mso-position-horizontal-relative:text;mso-position-vertical:absolute;mso-position-vertical-relative:text;mso-width-percent:0;mso-height-percent:0;mso-width-relative:margin;mso-height-relative:margin;v-text-anchor:middle" arcsize="10923f" o:gfxdata="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" fillcolor="#eeece1" strokecolor="#385d8a" strokeweight="2pt">
+              <v:roundrect w14:anchorId="1B083B12" id="Rounded Rectangle 15" o:spid="_x0000_s1031" style="position:absolute;margin-left:197.25pt;margin-top:16.5pt;width:102.75pt;height:56.5pt;z-index:251673600;visibility:visible;mso-wrap-style:square;mso-width-percent:0;mso-height-percent:0;mso-wrap-distance-left:9pt;mso-wrap-distance-top:0;mso-wrap-distance-right:9pt;mso-wrap-distance-bottom:0;mso-position-horizontal:absolute;mso-position-horizontal-relative:text;mso-position-vertical:absolute;mso-position-vertical-relative:text;mso-width-percent:0;mso-height-percent:0;mso-width-relative:margin;mso-height-relative:margin;v-text-anchor:middle" arcsize="10923f" o:gfxdata="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" fillcolor="#eeece1" strokecolor="#385d8a" strokeweight="2pt">
                 <v:textbox>
                   <w:txbxContent>
                     <w:p>
@@ -10093,7 +10009,7 @@
         <mc:AlternateContent>
           <mc:Choice Requires="wps">
             <w:drawing>
-              <wp:anchor distT="0" distB="0" distL="114300" distR="114300" simplePos="0" relativeHeight="251672576" behindDoc="0" locked="0" layoutInCell="1" allowOverlap="1" wp14:anchorId="65394C64" wp14:editId="62348E30">
+              <wp:anchor distT="0" distB="0" distL="114300" distR="114300" simplePos="0" relativeHeight="251672576" behindDoc="0" locked="0" layoutInCell="1" allowOverlap="1" wp14:anchorId="0B6A0525" wp14:editId="7D54171B">
                 <wp:simplePos x="0" y="0"/>
                 <wp:positionH relativeFrom="column">
                   <wp:posOffset>346719</wp:posOffset>
@@ -10204,14 +10120,14 @@
                                 <w:sz w:val="24"/>
                                 <w:szCs w:val="24"/>
                               </w:rPr>
-                              <w:t xml:space="preserve">Identificação e manipulação de valores </w:t>
+                              <w:t>Identificação e manipulação de valores outliers (</w:t>
                             </w:r>
                             <w:r>
                               <w:rPr>
                                 <w:sz w:val="24"/>
                                 <w:szCs w:val="24"/>
                               </w:rPr>
-                              <w:t>outliers (</w:t>
+                              <w:t>técnicas de “</w:t>
                             </w:r>
                             <w:proofErr w:type="spellStart"/>
                             <w:r>
@@ -10222,6 +10138,13 @@
                               <w:t>scale</w:t>
                             </w:r>
                             <w:proofErr w:type="spellEnd"/>
+                            <w:r>
+                              <w:rPr>
+                                <w:sz w:val="24"/>
+                                <w:szCs w:val="24"/>
+                              </w:rPr>
+                              <w:t>”</w:t>
+                            </w:r>
                             <w:r>
                               <w:rPr>
                                 <w:sz w:val="24"/>
@@ -10331,7 +10254,7 @@
           </mc:Choice>
           <mc:Fallback>
             <w:pict>
-              <v:shape w14:anchorId="65394C64" id="Text Box 13" o:spid="_x0000_s1032" type="#_x0000_t202" style="position:absolute;margin-left:27.3pt;margin-top:12.65pt;width:434.25pt;height:116.05pt;z-index:251672576;visibility:visible;mso-wrap-style:square;mso-width-percent:0;mso-height-percent:0;mso-wrap-distance-left:9pt;mso-wrap-distance-top:0;mso-wrap-distance-right:9pt;mso-wrap-distance-bottom:0;mso-position-horizontal:absolute;mso-position-horizontal-relative:text;mso-position-vertical:absolute;mso-position-vertical-relative:text;mso-width-percent:0;mso-height-percent:0;mso-width-relative:margin;mso-height-relative:margin;v-text-anchor:top" o:gfxdata="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" fillcolor="white [3201]" strokeweight=".5pt">
+              <v:shape w14:anchorId="0B6A0525" id="Text Box 13" o:spid="_x0000_s1032" type="#_x0000_t202" style="position:absolute;margin-left:27.3pt;margin-top:12.65pt;width:434.25pt;height:116.05pt;z-index:251672576;visibility:visible;mso-wrap-style:square;mso-width-percent:0;mso-height-percent:0;mso-wrap-distance-left:9pt;mso-wrap-distance-top:0;mso-wrap-distance-right:9pt;mso-wrap-distance-bottom:0;mso-position-horizontal:absolute;mso-position-horizontal-relative:text;mso-position-vertical:absolute;mso-position-vertical-relative:text;mso-width-percent:0;mso-height-percent:0;mso-width-relative:margin;mso-height-relative:margin;v-text-anchor:top" o:gfxdata="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" fillcolor="white [3201]" strokeweight=".5pt">
                 <v:textbox>
                   <w:txbxContent>
                     <w:p>
@@ -10394,14 +10317,14 @@
                           <w:sz w:val="24"/>
                           <w:szCs w:val="24"/>
                         </w:rPr>
-                        <w:t xml:space="preserve">Identificação e manipulação de valores </w:t>
+                        <w:t>Identificação e manipulação de valores outliers (</w:t>
                       </w:r>
                       <w:r>
                         <w:rPr>
                           <w:sz w:val="24"/>
                           <w:szCs w:val="24"/>
                         </w:rPr>
-                        <w:t>outliers (</w:t>
+                        <w:t>técnicas de “</w:t>
                       </w:r>
                       <w:proofErr w:type="spellStart"/>
                       <w:r>
@@ -10412,6 +10335,13 @@
                         <w:t>scale</w:t>
                       </w:r>
                       <w:proofErr w:type="spellEnd"/>
+                      <w:r>
+                        <w:rPr>
+                          <w:sz w:val="24"/>
+                          <w:szCs w:val="24"/>
+                        </w:rPr>
+                        <w:t>”</w:t>
+                      </w:r>
                       <w:r>
                         <w:rPr>
                           <w:sz w:val="24"/>
@@ -10557,7 +10487,7 @@
         <mc:AlternateContent>
           <mc:Choice Requires="wps">
             <w:drawing>
-              <wp:anchor distT="0" distB="0" distL="114300" distR="114300" simplePos="0" relativeHeight="251677696" behindDoc="0" locked="0" layoutInCell="1" allowOverlap="1" wp14:anchorId="153FBCEE" wp14:editId="493FA2BE">
+              <wp:anchor distT="0" distB="0" distL="114300" distR="114300" simplePos="0" relativeHeight="251677696" behindDoc="0" locked="0" layoutInCell="1" allowOverlap="1" wp14:anchorId="1E076FA1" wp14:editId="1E52410B">
                 <wp:simplePos x="0" y="0"/>
                 <wp:positionH relativeFrom="column">
                   <wp:posOffset>3104515</wp:posOffset>
@@ -10642,7 +10572,7 @@
         <mc:AlternateContent>
           <mc:Choice Requires="wps">
             <w:drawing>
-              <wp:anchor distT="0" distB="0" distL="114300" distR="114300" simplePos="0" relativeHeight="251674624" behindDoc="0" locked="0" layoutInCell="1" allowOverlap="1" wp14:anchorId="29533A47" wp14:editId="78EF74CE">
+              <wp:anchor distT="0" distB="0" distL="114300" distR="114300" simplePos="0" relativeHeight="251674624" behindDoc="0" locked="0" layoutInCell="1" allowOverlap="1" wp14:anchorId="5495F665" wp14:editId="181A71C3">
                 <wp:simplePos x="0" y="0"/>
                 <wp:positionH relativeFrom="column">
                   <wp:posOffset>2230111</wp:posOffset>
@@ -10716,7 +10646,7 @@
           </mc:Choice>
           <mc:Fallback>
             <w:pict>
-              <v:roundrect w14:anchorId="29533A47" id="Rounded Rectangle 16" o:spid="_x0000_s1033" style="position:absolute;margin-left:175.6pt;margin-top:21.9pt;width:138.75pt;height:73.05pt;z-index:251674624;visibility:visible;mso-wrap-style:square;mso-width-percent:0;mso-height-percent:0;mso-wrap-distance-left:9pt;mso-wrap-distance-top:0;mso-wrap-distance-right:9pt;mso-wrap-distance-bottom:0;mso-position-horizontal:absolute;mso-position-horizontal-relative:text;mso-position-vertical:absolute;mso-position-vertical-relative:text;mso-width-percent:0;mso-height-percent:0;mso-width-relative:margin;mso-height-relative:margin;v-text-anchor:middle" arcsize="10923f" o:gfxdata="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" fillcolor="#eeece1" strokecolor="#385d8a" strokeweight="2pt">
+              <v:roundrect w14:anchorId="5495F665" id="Rounded Rectangle 16" o:spid="_x0000_s1033" style="position:absolute;margin-left:175.6pt;margin-top:21.9pt;width:138.75pt;height:73.05pt;z-index:251674624;visibility:visible;mso-wrap-style:square;mso-width-percent:0;mso-height-percent:0;mso-wrap-distance-left:9pt;mso-wrap-distance-top:0;mso-wrap-distance-right:9pt;mso-wrap-distance-bottom:0;mso-position-horizontal:absolute;mso-position-horizontal-relative:text;mso-position-vertical:absolute;mso-position-vertical-relative:text;mso-width-percent:0;mso-height-percent:0;mso-width-relative:margin;mso-height-relative:margin;v-text-anchor:middle" arcsize="10923f" o:gfxdata="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" fillcolor="#eeece1" strokecolor="#385d8a" strokeweight="2pt">
                 <v:textbox>
                   <w:txbxContent>
                     <w:p>
@@ -10773,7 +10703,7 @@
         <mc:AlternateContent>
           <mc:Choice Requires="wps">
             <w:drawing>
-              <wp:anchor distT="0" distB="0" distL="114300" distR="114300" simplePos="0" relativeHeight="251679744" behindDoc="0" locked="0" layoutInCell="1" allowOverlap="1" wp14:anchorId="1560F9D3" wp14:editId="445CD836">
+              <wp:anchor distT="0" distB="0" distL="114300" distR="114300" simplePos="0" relativeHeight="251679744" behindDoc="0" locked="0" layoutInCell="1" allowOverlap="1" wp14:anchorId="498AFCFD" wp14:editId="741843C2">
                 <wp:simplePos x="0" y="0"/>
                 <wp:positionH relativeFrom="column">
                   <wp:posOffset>3109595</wp:posOffset>
@@ -10866,7 +10796,7 @@
         <mc:AlternateContent>
           <mc:Choice Requires="wps">
             <w:drawing>
-              <wp:anchor distT="0" distB="0" distL="114300" distR="114300" simplePos="0" relativeHeight="251675648" behindDoc="0" locked="0" layoutInCell="1" allowOverlap="1" wp14:anchorId="38DF712D" wp14:editId="6F0591DA">
+              <wp:anchor distT="0" distB="0" distL="114300" distR="114300" simplePos="0" relativeHeight="251675648" behindDoc="0" locked="0" layoutInCell="1" allowOverlap="1" wp14:anchorId="61EC5F1D" wp14:editId="4409BC45">
                 <wp:simplePos x="0" y="0"/>
                 <wp:positionH relativeFrom="column">
                   <wp:posOffset>2270760</wp:posOffset>
@@ -10937,7 +10867,7 @@
           </mc:Choice>
           <mc:Fallback>
             <w:pict>
-              <v:roundrect w14:anchorId="38DF712D" id="Rounded Rectangle 17" o:spid="_x0000_s1034" style="position:absolute;margin-left:178.8pt;margin-top:9.2pt;width:132pt;height:82.75pt;z-index:251675648;visibility:visible;mso-wrap-style:square;mso-width-percent:0;mso-height-percent:0;mso-wrap-distance-left:9pt;mso-wrap-distance-top:0;mso-wrap-distance-right:9pt;mso-wrap-distance-bottom:0;mso-position-horizontal:absolute;mso-position-horizontal-relative:text;mso-position-vertical:absolute;mso-position-vertical-relative:text;mso-width-percent:0;mso-height-percent:0;mso-width-relative:margin;mso-height-relative:margin;v-text-anchor:middle" arcsize="10923f" o:gfxdata="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" fillcolor="#eeece1" strokecolor="#385d8a" strokeweight="2pt">
+              <v:roundrect w14:anchorId="61EC5F1D" id="Rounded Rectangle 17" o:spid="_x0000_s1034" style="position:absolute;margin-left:178.8pt;margin-top:9.2pt;width:132pt;height:82.75pt;z-index:251675648;visibility:visible;mso-wrap-style:square;mso-width-percent:0;mso-height-percent:0;mso-wrap-distance-left:9pt;mso-wrap-distance-top:0;mso-wrap-distance-right:9pt;mso-wrap-distance-bottom:0;mso-position-horizontal:absolute;mso-position-horizontal-relative:text;mso-position-vertical:absolute;mso-position-vertical-relative:text;mso-width-percent:0;mso-height-percent:0;mso-width-relative:margin;mso-height-relative:margin;v-text-anchor:middle" arcsize="10923f" o:gfxdata="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" fillcolor="#eeece1" strokecolor="#385d8a" strokeweight="2pt">
                 <v:textbox>
                   <w:txbxContent>
                     <w:p>
@@ -11111,7 +11041,7 @@
           <w:lang w:eastAsia="pt-BR"/>
         </w:rPr>
       </w:pPr>
-      <w:hyperlink r:id="rId11" w:history="1">
+      <w:hyperlink r:id="rId15" w:history="1">
         <w:r>
           <w:rPr>
             <w:rStyle w:val="Hyperlink"/>
@@ -11194,7 +11124,7 @@
           <w:lang w:eastAsia="pt-BR"/>
         </w:rPr>
       </w:pPr>
-      <w:hyperlink r:id="rId12" w:history="1">
+      <w:hyperlink r:id="rId16" w:history="1">
         <w:r>
           <w:rPr>
             <w:rStyle w:val="Hyperlink"/>
@@ -11399,7 +11329,7 @@
           <w:lang w:eastAsia="pt-BR"/>
         </w:rPr>
       </w:pPr>
-      <w:hyperlink r:id="rId13" w:history="1">
+      <w:hyperlink r:id="rId17" w:history="1">
         <w:r>
           <w:rPr>
             <w:rStyle w:val="Hyperlink"/>
@@ -11424,7 +11354,7 @@
           <w:lang w:eastAsia="pt-BR"/>
         </w:rPr>
       </w:pPr>
-      <w:hyperlink r:id="rId14" w:history="1">
+      <w:hyperlink r:id="rId18" w:history="1">
         <w:r>
           <w:rPr>
             <w:rStyle w:val="Hyperlink"/>
@@ -11495,7 +11425,7 @@
           <w:lang w:eastAsia="pt-BR"/>
         </w:rPr>
       </w:pPr>
-      <w:hyperlink r:id="rId15" w:history="1">
+      <w:hyperlink r:id="rId19" w:history="1">
         <w:r>
           <w:rPr>
             <w:rStyle w:val="Hyperlink"/>
@@ -11566,7 +11496,7 @@
           <w:lang w:eastAsia="pt-BR"/>
         </w:rPr>
       </w:pPr>
-      <w:hyperlink r:id="rId16" w:history="1">
+      <w:hyperlink r:id="rId20" w:history="1">
         <w:r>
           <w:rPr>
             <w:rStyle w:val="Hyperlink"/>
@@ -11769,7 +11699,7 @@
           <w:lang w:eastAsia="pt-BR"/>
         </w:rPr>
       </w:pPr>
-      <w:hyperlink r:id="rId17" w:history="1">
+      <w:hyperlink r:id="rId21" w:history="1">
         <w:r>
           <w:rPr>
             <w:rStyle w:val="Hyperlink"/>
@@ -11908,7 +11838,7 @@
           <w:lang w:eastAsia="pt-BR"/>
         </w:rPr>
       </w:pPr>
-      <w:hyperlink r:id="rId18" w:history="1">
+      <w:hyperlink r:id="rId22" w:history="1">
         <w:r>
           <w:rPr>
             <w:rStyle w:val="Hyperlink"/>
@@ -12079,7 +12009,7 @@
           <w:lang w:eastAsia="pt-BR"/>
         </w:rPr>
       </w:pPr>
-      <w:hyperlink r:id="rId19" w:history="1">
+      <w:hyperlink r:id="rId23" w:history="1">
         <w:r>
           <w:rPr>
             <w:rStyle w:val="Hyperlink"/>
@@ -12150,7 +12080,7 @@
           <w:lang w:eastAsia="pt-BR"/>
         </w:rPr>
       </w:pPr>
-      <w:hyperlink r:id="rId20" w:history="1">
+      <w:hyperlink r:id="rId24" w:history="1">
         <w:r>
           <w:rPr>
             <w:rStyle w:val="Hyperlink"/>
@@ -12355,7 +12285,7 @@
           <w:lang w:eastAsia="pt-BR"/>
         </w:rPr>
       </w:pPr>
-      <w:hyperlink r:id="rId21" w:history="1">
+      <w:hyperlink r:id="rId25" w:history="1">
         <w:r>
           <w:rPr>
             <w:rStyle w:val="Hyperlink"/>
@@ -12614,7 +12544,7 @@
           <w:lang w:eastAsia="pt-BR"/>
         </w:rPr>
       </w:pPr>
-      <w:hyperlink r:id="rId22" w:history="1">
+      <w:hyperlink r:id="rId26" w:history="1">
         <w:r>
           <w:rPr>
             <w:rStyle w:val="Hyperlink"/>
@@ -12741,7 +12671,7 @@
           <w:lang w:eastAsia="pt-BR"/>
         </w:rPr>
       </w:pPr>
-      <w:hyperlink r:id="rId23" w:history="1">
+      <w:hyperlink r:id="rId27" w:history="1">
         <w:r>
           <w:rPr>
             <w:rStyle w:val="Hyperlink"/>
@@ -12858,7 +12788,7 @@
           <w:lang w:eastAsia="pt-BR"/>
         </w:rPr>
       </w:pPr>
-      <w:hyperlink r:id="rId24" w:history="1">
+      <w:hyperlink r:id="rId28" w:history="1">
         <w:r>
           <w:rPr>
             <w:rStyle w:val="Hyperlink"/>
@@ -12902,27 +12832,7 @@
           <w:szCs w:val="24"/>
           <w:lang w:eastAsia="pt-BR"/>
         </w:rPr>
-        <w:t>[1</w:t>
-      </w:r>
-      <w:r>
-        <w:rPr>
-          <w:rFonts w:ascii="Trebuchet MS" w:eastAsia="Times New Roman" w:hAnsi="Trebuchet MS" w:cs="Segoe UI"/>
-          <w:color w:val="24292E"/>
-          <w:sz w:val="24"/>
-          <w:szCs w:val="24"/>
-          <w:lang w:eastAsia="pt-BR"/>
-        </w:rPr>
-        <w:t>4</w:t>
-      </w:r>
-      <w:r>
-        <w:rPr>
-          <w:rFonts w:ascii="Trebuchet MS" w:eastAsia="Times New Roman" w:hAnsi="Trebuchet MS" w:cs="Segoe UI"/>
-          <w:color w:val="24292E"/>
-          <w:sz w:val="24"/>
-          <w:szCs w:val="24"/>
-          <w:lang w:eastAsia="pt-BR"/>
-        </w:rPr>
-        <w:t xml:space="preserve">] </w:t>
+        <w:t xml:space="preserve">[14] </w:t>
       </w:r>
       <w:proofErr w:type="spellStart"/>
       <w:r>
@@ -12953,7 +12863,7 @@
           <w:szCs w:val="24"/>
         </w:rPr>
       </w:pPr>
-      <w:hyperlink r:id="rId25" w:history="1">
+      <w:hyperlink r:id="rId29" w:history="1">
         <w:r>
           <w:rPr>
             <w:rStyle w:val="Hyperlink"/>
@@ -12994,27 +12904,7 @@
           <w:szCs w:val="24"/>
           <w:lang w:eastAsia="pt-BR"/>
         </w:rPr>
-        <w:t>[1</w:t>
-      </w:r>
-      <w:r>
-        <w:rPr>
-          <w:rFonts w:ascii="Trebuchet MS" w:eastAsia="Times New Roman" w:hAnsi="Trebuchet MS" w:cs="Segoe UI"/>
-          <w:color w:val="24292E"/>
-          <w:sz w:val="24"/>
-          <w:szCs w:val="24"/>
-          <w:lang w:eastAsia="pt-BR"/>
-        </w:rPr>
-        <w:t>5</w:t>
-      </w:r>
-      <w:r>
-        <w:rPr>
-          <w:rFonts w:ascii="Trebuchet MS" w:eastAsia="Times New Roman" w:hAnsi="Trebuchet MS" w:cs="Segoe UI"/>
-          <w:color w:val="24292E"/>
-          <w:sz w:val="24"/>
-          <w:szCs w:val="24"/>
-          <w:lang w:eastAsia="pt-BR"/>
-        </w:rPr>
-        <w:t xml:space="preserve">] </w:t>
+        <w:t xml:space="preserve">[15] </w:t>
       </w:r>
       <w:proofErr w:type="spellStart"/>
       <w:r>
@@ -13109,7 +12999,7 @@
           <w:szCs w:val="24"/>
         </w:rPr>
       </w:pPr>
-      <w:hyperlink r:id="rId26" w:history="1">
+      <w:hyperlink r:id="rId30" w:history="1">
         <w:r>
           <w:rPr>
             <w:rStyle w:val="Hyperlink"/>
@@ -13133,6 +13023,7 @@
       </w:pPr>
     </w:p>
     <w:sectPr>
+      <w:footerReference w:type="default" r:id="rId31"/>
       <w:pgSz w:w="11906" w:h="16838"/>
       <w:pgMar w:top="851" w:right="851" w:bottom="851" w:left="851" w:header="709" w:footer="709" w:gutter="0"/>
       <w:cols w:space="708"/>
@@ -13140,6 +13031,101 @@
     </w:sectPr>
   </w:body>
 </w:document>
+</file>
+
+<file path=word/endnotes.xml><?xml version="1.0" encoding="utf-8"?>
+<w:endnotes xmlns:wpc="http://schemas.microsoft.com/office/word/2010/wordprocessingCanvas" xmlns:cx="http://schemas.microsoft.com/office/drawing/2014/chartex" xmlns:cx1="http://schemas.microsoft.com/office/drawing/2015/9/8/chartex" xmlns:cx2="http://schemas.microsoft.com/office/drawing/2015/10/21/chartex" xmlns:cx3="http://schemas.microsoft.com/office/drawing/2016/5/9/chartex" xmlns:cx4="http://schemas.microsoft.com/office/drawing/2016/5/10/chartex" xmlns:cx5="http://schemas.microsoft.com/office/drawing/2016/5/11/chartex" xmlns:cx6="http://schemas.microsoft.com/office/drawing/2016/5/12/chartex" xmlns:cx7="http://schemas.microsoft.com/office/drawing/2016/5/13/chartex" xmlns:cx8="http://schemas.microsoft.com/office/drawing/2016/5/14/chartex" xmlns:mc="http://schemas.openxmlformats.org/markup-compatibility/2006" xmlns:aink="http://schemas.microsoft.com/office/drawing/2016/ink" xmlns:am3d="http://schemas.microsoft.com/office/drawing/2017/model3d" xmlns:o="urn:schemas-microsoft-com:office:office" xmlns:r="http://schemas.openxmlformats.org/officeDocument/2006/relationships" xmlns:m="http://schemas.openxmlformats.org/officeDocument/2006/math" xmlns:v="urn:schemas-microsoft-com:vml" xmlns:wp14="http://schemas.microsoft.com/office/word/2010/wordprocessingDrawing" xmlns:wp="http://schemas.openxmlformats.org/drawingml/2006/wordprocessingDrawing" xmlns:w10="urn:schemas-microsoft-com:office:word" xmlns:w="http://schemas.openxmlformats.org/wordprocessingml/2006/main" xmlns:w14="http://schemas.microsoft.com/office/word/2010/wordml" xmlns:w15="http://schemas.microsoft.com/office/word/2012/wordml" xmlns:w16cid="http://schemas.microsoft.com/office/word/2016/wordml/cid" xmlns:w16se="http://schemas.microsoft.com/office/word/2015/wordml/symex" xmlns:wpg="http://schemas.microsoft.com/office/word/2010/wordprocessingGroup" xmlns:wpi="http://schemas.microsoft.com/office/word/2010/wordprocessingInk" xmlns:wne="http://schemas.microsoft.com/office/word/2006/wordml" xmlns:wps="http://schemas.microsoft.com/office/word/2010/wordprocessingShape" mc:Ignorable="w14 w15 w16se w16cid wp14">
+  <w:endnote w:type="separator" w:id="-1">
+    <w:p>
+      <w:pPr>
+        <w:spacing w:after="0" w:line="240" w:lineRule="auto"/>
+      </w:pPr>
+      <w:r>
+        <w:separator/>
+      </w:r>
+    </w:p>
+  </w:endnote>
+  <w:endnote w:type="continuationSeparator" w:id="0">
+    <w:p>
+      <w:pPr>
+        <w:spacing w:after="0" w:line="240" w:lineRule="auto"/>
+      </w:pPr>
+      <w:r>
+        <w:continuationSeparator/>
+      </w:r>
+    </w:p>
+  </w:endnote>
+</w:endnotes>
+</file>
+
+<file path=word/footer1.xml><?xml version="1.0" encoding="utf-8"?>
+<w:ftr xmlns:wpc="http://schemas.microsoft.com/office/word/2010/wordprocessingCanvas" xmlns:cx="http://schemas.microsoft.com/office/drawing/2014/chartex" xmlns:cx1="http://schemas.microsoft.com/office/drawing/2015/9/8/chartex" xmlns:cx2="http://schemas.microsoft.com/office/drawing/2015/10/21/chartex" xmlns:cx3="http://schemas.microsoft.com/office/drawing/2016/5/9/chartex" xmlns:cx4="http://schemas.microsoft.com/office/drawing/2016/5/10/chartex" xmlns:cx5="http://schemas.microsoft.com/office/drawing/2016/5/11/chartex" xmlns:cx6="http://schemas.microsoft.com/office/drawing/2016/5/12/chartex" xmlns:cx7="http://schemas.microsoft.com/office/drawing/2016/5/13/chartex" xmlns:cx8="http://schemas.microsoft.com/office/drawing/2016/5/14/chartex" xmlns:mc="http://schemas.openxmlformats.org/markup-compatibility/2006" xmlns:aink="http://schemas.microsoft.com/office/drawing/2016/ink" xmlns:am3d="http://schemas.microsoft.com/office/drawing/2017/model3d" xmlns:o="urn:schemas-microsoft-com:office:office" xmlns:r="http://schemas.openxmlformats.org/officeDocument/2006/relationships" xmlns:m="http://schemas.openxmlformats.org/officeDocument/2006/math" xmlns:v="urn:schemas-microsoft-com:vml" xmlns:wp14="http://schemas.microsoft.com/office/word/2010/wordprocessingDrawing" xmlns:wp="http://schemas.openxmlformats.org/drawingml/2006/wordprocessingDrawing" xmlns:w10="urn:schemas-microsoft-com:office:word" xmlns:w="http://schemas.openxmlformats.org/wordprocessingml/2006/main" xmlns:w14="http://schemas.microsoft.com/office/word/2010/wordml" xmlns:w15="http://schemas.microsoft.com/office/word/2012/wordml" xmlns:w16cid="http://schemas.microsoft.com/office/word/2016/wordml/cid" xmlns:w16se="http://schemas.microsoft.com/office/word/2015/wordml/symex" xmlns:wpg="http://schemas.microsoft.com/office/word/2010/wordprocessingGroup" xmlns:wpi="http://schemas.microsoft.com/office/word/2010/wordprocessingInk" xmlns:wne="http://schemas.microsoft.com/office/word/2006/wordml" xmlns:wps="http://schemas.microsoft.com/office/word/2010/wordprocessingShape" mc:Ignorable="w14 w15 w16se w16cid wp14">
+  <w:sdt>
+    <w:sdtPr>
+      <w:id w:val="-787897268"/>
+      <w:docPartObj>
+        <w:docPartGallery w:val="Page Numbers (Bottom of Page)"/>
+        <w:docPartUnique/>
+      </w:docPartObj>
+    </w:sdtPr>
+    <w:sdtContent>
+      <w:p>
+        <w:pPr>
+          <w:pStyle w:val="Rodap"/>
+          <w:pBdr>
+            <w:top w:val="single" w:sz="4" w:space="1" w:color="auto"/>
+          </w:pBdr>
+          <w:jc w:val="right"/>
+        </w:pPr>
+        <w:r>
+          <w:fldChar w:fldCharType="begin"/>
+        </w:r>
+        <w:r>
+          <w:instrText>PAGE   \* MERGEFORMAT</w:instrText>
+        </w:r>
+        <w:r>
+          <w:fldChar w:fldCharType="separate"/>
+        </w:r>
+        <w:r>
+          <w:t>2</w:t>
+        </w:r>
+        <w:r>
+          <w:fldChar w:fldCharType="end"/>
+        </w:r>
+      </w:p>
+    </w:sdtContent>
+  </w:sdt>
+  <w:p>
+    <w:pPr>
+      <w:pStyle w:val="Rodap"/>
+    </w:pPr>
+  </w:p>
+</w:ftr>
+</file>
+
+<file path=word/footnotes.xml><?xml version="1.0" encoding="utf-8"?>
+<w:footnotes xmlns:wpc="http://schemas.microsoft.com/office/word/2010/wordprocessingCanvas" xmlns:cx="http://schemas.microsoft.com/office/drawing/2014/chartex" xmlns:cx1="http://schemas.microsoft.com/office/drawing/2015/9/8/chartex" xmlns:cx2="http://schemas.microsoft.com/office/drawing/2015/10/21/chartex" xmlns:cx3="http://schemas.microsoft.com/office/drawing/2016/5/9/chartex" xmlns:cx4="http://schemas.microsoft.com/office/drawing/2016/5/10/chartex" xmlns:cx5="http://schemas.microsoft.com/office/drawing/2016/5/11/chartex" xmlns:cx6="http://schemas.microsoft.com/office/drawing/2016/5/12/chartex" xmlns:cx7="http://schemas.microsoft.com/office/drawing/2016/5/13/chartex" xmlns:cx8="http://schemas.microsoft.com/office/drawing/2016/5/14/chartex" xmlns:mc="http://schemas.openxmlformats.org/markup-compatibility/2006" xmlns:aink="http://schemas.microsoft.com/office/drawing/2016/ink" xmlns:am3d="http://schemas.microsoft.com/office/drawing/2017/model3d" xmlns:o="urn:schemas-microsoft-com:office:office" xmlns:r="http://schemas.openxmlformats.org/officeDocument/2006/relationships" xmlns:m="http://schemas.openxmlformats.org/officeDocument/2006/math" xmlns:v="urn:schemas-microsoft-com:vml" xmlns:wp14="http://schemas.microsoft.com/office/word/2010/wordprocessingDrawing" xmlns:wp="http://schemas.openxmlformats.org/drawingml/2006/wordprocessingDrawing" xmlns:w10="urn:schemas-microsoft-com:office:word" xmlns:w="http://schemas.openxmlformats.org/wordprocessingml/2006/main" xmlns:w14="http://schemas.microsoft.com/office/word/2010/wordml" xmlns:w15="http://schemas.microsoft.com/office/word/2012/wordml" xmlns:w16cid="http://schemas.microsoft.com/office/word/2016/wordml/cid" xmlns:w16se="http://schemas.microsoft.com/office/word/2015/wordml/symex" xmlns:wpg="http://schemas.microsoft.com/office/word/2010/wordprocessingGroup" xmlns:wpi="http://schemas.microsoft.com/office/word/2010/wordprocessingInk" xmlns:wne="http://schemas.microsoft.com/office/word/2006/wordml" xmlns:wps="http://schemas.microsoft.com/office/word/2010/wordprocessingShape" mc:Ignorable="w14 w15 w16se w16cid wp14">
+  <w:footnote w:type="separator" w:id="-1">
+    <w:p>
+      <w:pPr>
+        <w:spacing w:after="0" w:line="240" w:lineRule="auto"/>
+      </w:pPr>
+      <w:r>
+        <w:separator/>
+      </w:r>
+    </w:p>
+  </w:footnote>
+  <w:footnote w:type="continuationSeparator" w:id="0">
+    <w:p>
+      <w:pPr>
+        <w:spacing w:after="0" w:line="240" w:lineRule="auto"/>
+      </w:pPr>
+      <w:r>
+        <w:continuationSeparator/>
+      </w:r>
+    </w:p>
+  </w:footnote>
+</w:footnotes>
 </file>
 
 <file path=word/numbering.xml><?xml version="1.0" encoding="utf-8"?>
@@ -14761,6 +14747,7 @@
   <w:style w:type="character" w:default="1" w:styleId="Fontepargpadro">
     <w:name w:val="Default Paragraph Font"/>
     <w:uiPriority w:val="1"/>
+    <w:semiHidden/>
     <w:unhideWhenUsed/>
   </w:style>
   <w:style w:type="table" w:default="1" w:styleId="Tabelanormal">
@@ -14921,6 +14908,50 @@
       <w:color w:val="605E5C"/>
       <w:shd w:val="clear" w:color="auto" w:fill="E1DFDD"/>
     </w:rPr>
+  </w:style>
+  <w:style w:type="paragraph" w:styleId="Cabealho">
+    <w:name w:val="header"/>
+    <w:basedOn w:val="Normal"/>
+    <w:link w:val="CabealhoChar"/>
+    <w:uiPriority w:val="99"/>
+    <w:unhideWhenUsed/>
+    <w:rsid w:val="00C85E4F"/>
+    <w:pPr>
+      <w:tabs>
+        <w:tab w:val="center" w:pos="4252"/>
+        <w:tab w:val="right" w:pos="8504"/>
+      </w:tabs>
+      <w:spacing w:after="0" w:line="240" w:lineRule="auto"/>
+    </w:pPr>
+  </w:style>
+  <w:style w:type="character" w:customStyle="1" w:styleId="CabealhoChar">
+    <w:name w:val="Cabeçalho Char"/>
+    <w:basedOn w:val="Fontepargpadro"/>
+    <w:link w:val="Cabealho"/>
+    <w:uiPriority w:val="99"/>
+    <w:rsid w:val="00C85E4F"/>
+  </w:style>
+  <w:style w:type="paragraph" w:styleId="Rodap">
+    <w:name w:val="footer"/>
+    <w:basedOn w:val="Normal"/>
+    <w:link w:val="RodapChar"/>
+    <w:uiPriority w:val="99"/>
+    <w:unhideWhenUsed/>
+    <w:rsid w:val="00C85E4F"/>
+    <w:pPr>
+      <w:tabs>
+        <w:tab w:val="center" w:pos="4252"/>
+        <w:tab w:val="right" w:pos="8504"/>
+      </w:tabs>
+      <w:spacing w:after="0" w:line="240" w:lineRule="auto"/>
+    </w:pPr>
+  </w:style>
+  <w:style w:type="character" w:customStyle="1" w:styleId="RodapChar">
+    <w:name w:val="Rodapé Char"/>
+    <w:basedOn w:val="Fontepargpadro"/>
+    <w:link w:val="Rodap"/>
+    <w:uiPriority w:val="99"/>
+    <w:rsid w:val="00C85E4F"/>
   </w:style>
 </w:styles>
 </file>

</xml_diff>